<commit_message>
subida de archivos v2
</commit_message>
<xml_diff>
--- a/hito 2 proyecto rutas medicas.docx
+++ b/hito 2 proyecto rutas medicas.docx
@@ -997,15 +997,7 @@
           <w:szCs w:val="24"/>
           <w:lang w:val="es-ES"/>
         </w:rPr>
-        <w:t>Requerimientos no funcionales</w:t>
-      </w:r>
-      <w:r>
-        <w:rPr>
-          <w:sz w:val="24"/>
-          <w:szCs w:val="24"/>
-          <w:lang w:val="es-ES"/>
-        </w:rPr>
-        <w:t>……………………………………………………………………………………… 14</w:t>
+        <w:t>Requerimientos no funcionales……………………………………………………………………………………… 14</w:t>
       </w:r>
     </w:p>
     <w:p>
@@ -1063,7 +1055,15 @@
           <w:szCs w:val="24"/>
           <w:lang w:val="es-ES"/>
         </w:rPr>
-        <w:t>15</w:t>
+        <w:t>1</w:t>
+      </w:r>
+      <w:r>
+        <w:rPr>
+          <w:sz w:val="24"/>
+          <w:szCs w:val="24"/>
+          <w:lang w:val="es-ES"/>
+        </w:rPr>
+        <w:t>6</w:t>
       </w:r>
     </w:p>
     <w:p>
@@ -1088,35 +1088,46 @@
           <w:szCs w:val="24"/>
           <w:lang w:val="es-ES"/>
         </w:rPr>
-        <w:t xml:space="preserve"> 17</w:t>
-      </w:r>
-    </w:p>
-    <w:p>
-      <w:pPr>
-        <w:rPr>
-          <w:sz w:val="24"/>
-          <w:szCs w:val="24"/>
-          <w:lang w:val="es-ES"/>
-        </w:rPr>
-      </w:pPr>
-    </w:p>
-    <w:p>
-      <w:pPr>
-        <w:rPr>
-          <w:sz w:val="24"/>
-          <w:szCs w:val="24"/>
-          <w:lang w:val="es-ES"/>
-        </w:rPr>
-      </w:pPr>
-    </w:p>
-    <w:p>
-      <w:pPr>
-        <w:rPr>
-          <w:sz w:val="24"/>
-          <w:szCs w:val="24"/>
-          <w:lang w:val="es-ES"/>
-        </w:rPr>
-      </w:pPr>
+        <w:t xml:space="preserve"> 1</w:t>
+      </w:r>
+      <w:r>
+        <w:rPr>
+          <w:sz w:val="24"/>
+          <w:szCs w:val="24"/>
+          <w:lang w:val="es-ES"/>
+        </w:rPr>
+        <w:t>8</w:t>
+      </w:r>
+    </w:p>
+    <w:p>
+      <w:pPr>
+        <w:rPr>
+          <w:sz w:val="24"/>
+          <w:szCs w:val="24"/>
+          <w:lang w:val="es-ES"/>
+        </w:rPr>
+      </w:pPr>
+    </w:p>
+    <w:p>
+      <w:pPr>
+        <w:rPr>
+          <w:sz w:val="24"/>
+          <w:szCs w:val="24"/>
+          <w:lang w:val="es-ES"/>
+        </w:rPr>
+      </w:pPr>
+    </w:p>
+    <w:p>
+      <w:pPr>
+        <w:rPr>
+          <w:sz w:val="24"/>
+          <w:szCs w:val="24"/>
+          <w:u w:val="single"/>
+          <w:lang w:val="es-ES"/>
+        </w:rPr>
+      </w:pPr>
+      <w:bookmarkStart w:id="1" w:name="_GoBack"/>
+      <w:bookmarkEnd w:id="1"/>
     </w:p>
     <w:p>
       <w:pPr>
@@ -12399,23 +12410,14 @@
         </w:tabs>
         <w:jc w:val="both"/>
         <w:rPr>
-          <w:u w:val="single"/>
-          <w:lang w:val="es-ES"/>
-        </w:rPr>
-      </w:pPr>
-      <w:r>
-        <w:rPr>
-          <w:u w:val="single"/>
-          <w:lang w:val="es-ES"/>
-        </w:rPr>
-        <w:t xml:space="preserve">Soluciones </w:t>
-      </w:r>
-      <w:r>
-        <w:rPr>
-          <w:u w:val="single"/>
-          <w:lang w:val="es-ES"/>
-        </w:rPr>
-        <w:t>aplicadas</w:t>
+          <w:lang w:val="es-ES"/>
+        </w:rPr>
+      </w:pPr>
+      <w:r>
+        <w:rPr>
+          <w:lang w:val="es-ES"/>
+        </w:rPr>
+        <w:t>7- Drama sobre las políticas de seguridad para la compatibilidad de la aplicación móvil.</w:t>
       </w:r>
     </w:p>
     <w:p>
@@ -12425,21 +12427,10 @@
         </w:tabs>
         <w:jc w:val="both"/>
         <w:rPr>
-          <w:lang w:val="es-ES"/>
-        </w:rPr>
-      </w:pPr>
-      <w:r>
-        <w:rPr>
-          <w:lang w:val="es-ES"/>
-        </w:rPr>
-        <w:t>Para los hallazgos 1 y 2 no se encuentra ninguna solución factible</w:t>
-      </w:r>
-      <w:r>
-        <w:rPr>
-          <w:lang w:val="es-ES"/>
-        </w:rPr>
-        <w:t>, ya que modificar la estructura de la base de datos hacia inoperable la versión web.</w:t>
-      </w:r>
+          <w:u w:val="single"/>
+          <w:lang w:val="es-ES"/>
+        </w:rPr>
+      </w:pPr>
     </w:p>
     <w:p>
       <w:pPr>
@@ -12448,35 +12439,10 @@
         </w:tabs>
         <w:jc w:val="both"/>
         <w:rPr>
-          <w:lang w:val="es-ES"/>
-        </w:rPr>
-      </w:pPr>
-      <w:r>
-        <w:rPr>
-          <w:lang w:val="es-ES"/>
-        </w:rPr>
-        <w:t xml:space="preserve">En el caso de los hallazgos 3 y 5 </w:t>
-      </w:r>
-      <w:r>
-        <w:rPr>
-          <w:lang w:val="es-ES"/>
-        </w:rPr>
-        <w:t xml:space="preserve">se han modificar algunas tablas solamente para lograr un </w:t>
-      </w:r>
-      <w:proofErr w:type="gramStart"/>
-      <w:r>
-        <w:rPr>
-          <w:lang w:val="es-ES"/>
-        </w:rPr>
-        <w:t>bypass</w:t>
-      </w:r>
-      <w:proofErr w:type="gramEnd"/>
-      <w:r>
-        <w:rPr>
-          <w:lang w:val="es-ES"/>
-        </w:rPr>
-        <w:t xml:space="preserve"> a los problemas que han surgidos.</w:t>
-      </w:r>
+          <w:u w:val="single"/>
+          <w:lang w:val="es-ES"/>
+        </w:rPr>
+      </w:pPr>
     </w:p>
     <w:p>
       <w:pPr>
@@ -12485,45 +12451,10 @@
         </w:tabs>
         <w:jc w:val="both"/>
         <w:rPr>
-          <w:lang w:val="es-ES"/>
-        </w:rPr>
-      </w:pPr>
-      <w:r>
-        <w:rPr>
-          <w:lang w:val="es-ES"/>
-        </w:rPr>
-        <w:t>Para el hallazgo número 4 todavía no encontramos</w:t>
-      </w:r>
-      <w:r>
-        <w:rPr>
-          <w:lang w:val="es-ES"/>
-        </w:rPr>
-        <w:t xml:space="preserve"> </w:t>
-      </w:r>
-      <w:r>
-        <w:rPr>
-          <w:lang w:val="es-ES"/>
-        </w:rPr>
-        <w:t xml:space="preserve">una </w:t>
-      </w:r>
-      <w:r>
-        <w:rPr>
-          <w:lang w:val="es-ES"/>
-        </w:rPr>
-        <w:t xml:space="preserve">solución, ya que </w:t>
-      </w:r>
-      <w:r>
-        <w:rPr>
-          <w:lang w:val="es-ES"/>
-        </w:rPr>
-        <w:t>aún no</w:t>
-      </w:r>
-      <w:r>
-        <w:rPr>
-          <w:lang w:val="es-ES"/>
-        </w:rPr>
-        <w:t xml:space="preserve"> hemos trabajado con dichas tablas, pero para la entrega del hito 3 se deberían de trabajar.</w:t>
-      </w:r>
+          <w:u w:val="single"/>
+          <w:lang w:val="es-ES"/>
+        </w:rPr>
+      </w:pPr>
     </w:p>
     <w:p>
       <w:pPr>
@@ -12532,15 +12463,507 @@
         </w:tabs>
         <w:jc w:val="both"/>
         <w:rPr>
-          <w:lang w:val="es-ES"/>
-        </w:rPr>
-      </w:pPr>
-      <w:r>
-        <w:rPr>
-          <w:lang w:val="es-ES"/>
-        </w:rPr>
-        <w:t>6- Finalmente se migró a PostgreSQL ya que no presentó ningún problema.</w:t>
-      </w:r>
+          <w:u w:val="single"/>
+          <w:lang w:val="es-ES"/>
+        </w:rPr>
+      </w:pPr>
+    </w:p>
+    <w:p>
+      <w:pPr>
+        <w:tabs>
+          <w:tab w:val="left" w:pos="4980"/>
+        </w:tabs>
+        <w:jc w:val="both"/>
+        <w:rPr>
+          <w:u w:val="single"/>
+          <w:lang w:val="es-ES"/>
+        </w:rPr>
+      </w:pPr>
+    </w:p>
+    <w:p>
+      <w:pPr>
+        <w:tabs>
+          <w:tab w:val="left" w:pos="4980"/>
+        </w:tabs>
+        <w:jc w:val="both"/>
+        <w:rPr>
+          <w:u w:val="single"/>
+          <w:lang w:val="es-ES"/>
+        </w:rPr>
+      </w:pPr>
+    </w:p>
+    <w:p>
+      <w:pPr>
+        <w:tabs>
+          <w:tab w:val="left" w:pos="4980"/>
+        </w:tabs>
+        <w:jc w:val="both"/>
+        <w:rPr>
+          <w:b/>
+          <w:bCs/>
+          <w:u w:val="single"/>
+          <w:lang w:val="es-ES"/>
+        </w:rPr>
+      </w:pPr>
+      <w:r>
+        <w:rPr>
+          <w:b/>
+          <w:bCs/>
+          <w:u w:val="single"/>
+          <w:lang w:val="es-ES"/>
+        </w:rPr>
+        <w:lastRenderedPageBreak/>
+        <w:t>Soluciones aplicadas</w:t>
+      </w:r>
+    </w:p>
+    <w:p>
+      <w:pPr>
+        <w:tabs>
+          <w:tab w:val="left" w:pos="4980"/>
+        </w:tabs>
+        <w:jc w:val="both"/>
+        <w:rPr>
+          <w:lang w:val="es-ES"/>
+        </w:rPr>
+      </w:pPr>
+      <w:r>
+        <w:rPr>
+          <w:lang w:val="es-ES"/>
+        </w:rPr>
+        <w:t>Para los hallazgos 1 y 2 no se encuentra ninguna solución factible</w:t>
+      </w:r>
+      <w:r>
+        <w:rPr>
+          <w:lang w:val="es-ES"/>
+        </w:rPr>
+        <w:t>, ya que modificar la estructura de la base de datos hacia inoperable la versión web.</w:t>
+      </w:r>
+    </w:p>
+    <w:p>
+      <w:pPr>
+        <w:tabs>
+          <w:tab w:val="left" w:pos="4980"/>
+        </w:tabs>
+        <w:jc w:val="both"/>
+        <w:rPr>
+          <w:lang w:val="es-ES"/>
+        </w:rPr>
+      </w:pPr>
+      <w:r>
+        <w:rPr>
+          <w:lang w:val="es-ES"/>
+        </w:rPr>
+        <w:t xml:space="preserve">En el caso de los hallazgos 3 y 5 </w:t>
+      </w:r>
+      <w:r>
+        <w:rPr>
+          <w:lang w:val="es-ES"/>
+        </w:rPr>
+        <w:t xml:space="preserve">se han modificar algunas tablas solamente para lograr un </w:t>
+      </w:r>
+      <w:proofErr w:type="gramStart"/>
+      <w:r>
+        <w:rPr>
+          <w:lang w:val="es-ES"/>
+        </w:rPr>
+        <w:t>bypass</w:t>
+      </w:r>
+      <w:proofErr w:type="gramEnd"/>
+      <w:r>
+        <w:rPr>
+          <w:lang w:val="es-ES"/>
+        </w:rPr>
+        <w:t xml:space="preserve"> a los problemas que han surgidos.</w:t>
+      </w:r>
+    </w:p>
+    <w:p>
+      <w:pPr>
+        <w:tabs>
+          <w:tab w:val="left" w:pos="4980"/>
+        </w:tabs>
+        <w:jc w:val="both"/>
+        <w:rPr>
+          <w:lang w:val="es-ES"/>
+        </w:rPr>
+      </w:pPr>
+      <w:r>
+        <w:rPr>
+          <w:lang w:val="es-ES"/>
+        </w:rPr>
+        <w:t>Para el hallazgo número 4 todavía no encontramos</w:t>
+      </w:r>
+      <w:r>
+        <w:rPr>
+          <w:lang w:val="es-ES"/>
+        </w:rPr>
+        <w:t xml:space="preserve"> </w:t>
+      </w:r>
+      <w:r>
+        <w:rPr>
+          <w:lang w:val="es-ES"/>
+        </w:rPr>
+        <w:t xml:space="preserve">una </w:t>
+      </w:r>
+      <w:r>
+        <w:rPr>
+          <w:lang w:val="es-ES"/>
+        </w:rPr>
+        <w:t xml:space="preserve">solución, ya que </w:t>
+      </w:r>
+      <w:r>
+        <w:rPr>
+          <w:lang w:val="es-ES"/>
+        </w:rPr>
+        <w:t>aún no</w:t>
+      </w:r>
+      <w:r>
+        <w:rPr>
+          <w:lang w:val="es-ES"/>
+        </w:rPr>
+        <w:t xml:space="preserve"> hemos trabajado con dichas tablas, pero para la entrega del hito 3 se deberían de trabajar.</w:t>
+      </w:r>
+    </w:p>
+    <w:p>
+      <w:pPr>
+        <w:tabs>
+          <w:tab w:val="left" w:pos="4980"/>
+        </w:tabs>
+        <w:jc w:val="both"/>
+        <w:rPr>
+          <w:lang w:val="es-ES"/>
+        </w:rPr>
+      </w:pPr>
+      <w:r>
+        <w:rPr>
+          <w:lang w:val="es-ES"/>
+        </w:rPr>
+        <w:t>Para el hallazgo número 6 f</w:t>
+      </w:r>
+      <w:r>
+        <w:rPr>
+          <w:lang w:val="es-ES"/>
+        </w:rPr>
+        <w:t>inalmente se migró a PostgreSQL ya que no presentó ningún problema.</w:t>
+      </w:r>
+    </w:p>
+    <w:p>
+      <w:pPr>
+        <w:tabs>
+          <w:tab w:val="left" w:pos="4980"/>
+        </w:tabs>
+        <w:jc w:val="both"/>
+        <w:rPr>
+          <w:lang w:val="es-ES"/>
+        </w:rPr>
+      </w:pPr>
+      <w:r>
+        <w:rPr>
+          <w:lang w:val="es-ES"/>
+        </w:rPr>
+        <w:t>Para el hallazgo 7 se arreglo de manera provisoria instalando un plugin para ignorar las políticas de seguridad de los navegadores.</w:t>
+      </w:r>
+    </w:p>
+    <w:p>
+      <w:pPr>
+        <w:tabs>
+          <w:tab w:val="left" w:pos="4980"/>
+        </w:tabs>
+        <w:jc w:val="center"/>
+        <w:rPr>
+          <w:b/>
+          <w:bCs/>
+          <w:sz w:val="24"/>
+          <w:szCs w:val="24"/>
+          <w:u w:val="single"/>
+          <w:lang w:val="es-ES"/>
+        </w:rPr>
+      </w:pPr>
+    </w:p>
+    <w:p>
+      <w:pPr>
+        <w:tabs>
+          <w:tab w:val="left" w:pos="4980"/>
+        </w:tabs>
+        <w:jc w:val="center"/>
+        <w:rPr>
+          <w:b/>
+          <w:bCs/>
+          <w:sz w:val="24"/>
+          <w:szCs w:val="24"/>
+          <w:u w:val="single"/>
+          <w:lang w:val="es-ES"/>
+        </w:rPr>
+      </w:pPr>
+    </w:p>
+    <w:p>
+      <w:pPr>
+        <w:tabs>
+          <w:tab w:val="left" w:pos="4980"/>
+        </w:tabs>
+        <w:jc w:val="center"/>
+        <w:rPr>
+          <w:b/>
+          <w:bCs/>
+          <w:sz w:val="24"/>
+          <w:szCs w:val="24"/>
+          <w:u w:val="single"/>
+          <w:lang w:val="es-ES"/>
+        </w:rPr>
+      </w:pPr>
+    </w:p>
+    <w:p>
+      <w:pPr>
+        <w:tabs>
+          <w:tab w:val="left" w:pos="4980"/>
+        </w:tabs>
+        <w:jc w:val="center"/>
+        <w:rPr>
+          <w:b/>
+          <w:bCs/>
+          <w:sz w:val="24"/>
+          <w:szCs w:val="24"/>
+          <w:u w:val="single"/>
+          <w:lang w:val="es-ES"/>
+        </w:rPr>
+      </w:pPr>
+    </w:p>
+    <w:p>
+      <w:pPr>
+        <w:tabs>
+          <w:tab w:val="left" w:pos="4980"/>
+        </w:tabs>
+        <w:jc w:val="center"/>
+        <w:rPr>
+          <w:b/>
+          <w:bCs/>
+          <w:sz w:val="24"/>
+          <w:szCs w:val="24"/>
+          <w:u w:val="single"/>
+          <w:lang w:val="es-ES"/>
+        </w:rPr>
+      </w:pPr>
+    </w:p>
+    <w:p>
+      <w:pPr>
+        <w:tabs>
+          <w:tab w:val="left" w:pos="4980"/>
+        </w:tabs>
+        <w:jc w:val="center"/>
+        <w:rPr>
+          <w:b/>
+          <w:bCs/>
+          <w:sz w:val="24"/>
+          <w:szCs w:val="24"/>
+          <w:u w:val="single"/>
+          <w:lang w:val="es-ES"/>
+        </w:rPr>
+      </w:pPr>
+    </w:p>
+    <w:p>
+      <w:pPr>
+        <w:tabs>
+          <w:tab w:val="left" w:pos="4980"/>
+        </w:tabs>
+        <w:jc w:val="center"/>
+        <w:rPr>
+          <w:b/>
+          <w:bCs/>
+          <w:sz w:val="24"/>
+          <w:szCs w:val="24"/>
+          <w:u w:val="single"/>
+          <w:lang w:val="es-ES"/>
+        </w:rPr>
+      </w:pPr>
+    </w:p>
+    <w:p>
+      <w:pPr>
+        <w:tabs>
+          <w:tab w:val="left" w:pos="4980"/>
+        </w:tabs>
+        <w:jc w:val="center"/>
+        <w:rPr>
+          <w:b/>
+          <w:bCs/>
+          <w:sz w:val="24"/>
+          <w:szCs w:val="24"/>
+          <w:u w:val="single"/>
+          <w:lang w:val="es-ES"/>
+        </w:rPr>
+      </w:pPr>
+    </w:p>
+    <w:p>
+      <w:pPr>
+        <w:tabs>
+          <w:tab w:val="left" w:pos="4980"/>
+        </w:tabs>
+        <w:jc w:val="center"/>
+        <w:rPr>
+          <w:b/>
+          <w:bCs/>
+          <w:sz w:val="24"/>
+          <w:szCs w:val="24"/>
+          <w:u w:val="single"/>
+          <w:lang w:val="es-ES"/>
+        </w:rPr>
+      </w:pPr>
+    </w:p>
+    <w:p>
+      <w:pPr>
+        <w:tabs>
+          <w:tab w:val="left" w:pos="4980"/>
+        </w:tabs>
+        <w:jc w:val="center"/>
+        <w:rPr>
+          <w:b/>
+          <w:bCs/>
+          <w:sz w:val="24"/>
+          <w:szCs w:val="24"/>
+          <w:u w:val="single"/>
+          <w:lang w:val="es-ES"/>
+        </w:rPr>
+      </w:pPr>
+    </w:p>
+    <w:p>
+      <w:pPr>
+        <w:tabs>
+          <w:tab w:val="left" w:pos="4980"/>
+        </w:tabs>
+        <w:jc w:val="center"/>
+        <w:rPr>
+          <w:b/>
+          <w:bCs/>
+          <w:sz w:val="24"/>
+          <w:szCs w:val="24"/>
+          <w:u w:val="single"/>
+          <w:lang w:val="es-ES"/>
+        </w:rPr>
+      </w:pPr>
+    </w:p>
+    <w:p>
+      <w:pPr>
+        <w:tabs>
+          <w:tab w:val="left" w:pos="4980"/>
+        </w:tabs>
+        <w:jc w:val="center"/>
+        <w:rPr>
+          <w:b/>
+          <w:bCs/>
+          <w:sz w:val="24"/>
+          <w:szCs w:val="24"/>
+          <w:u w:val="single"/>
+          <w:lang w:val="es-ES"/>
+        </w:rPr>
+      </w:pPr>
+    </w:p>
+    <w:p>
+      <w:pPr>
+        <w:tabs>
+          <w:tab w:val="left" w:pos="4980"/>
+        </w:tabs>
+        <w:jc w:val="center"/>
+        <w:rPr>
+          <w:b/>
+          <w:bCs/>
+          <w:sz w:val="24"/>
+          <w:szCs w:val="24"/>
+          <w:u w:val="single"/>
+          <w:lang w:val="es-ES"/>
+        </w:rPr>
+      </w:pPr>
+    </w:p>
+    <w:p>
+      <w:pPr>
+        <w:tabs>
+          <w:tab w:val="left" w:pos="4980"/>
+        </w:tabs>
+        <w:jc w:val="center"/>
+        <w:rPr>
+          <w:b/>
+          <w:bCs/>
+          <w:sz w:val="24"/>
+          <w:szCs w:val="24"/>
+          <w:u w:val="single"/>
+          <w:lang w:val="es-ES"/>
+        </w:rPr>
+      </w:pPr>
+    </w:p>
+    <w:p>
+      <w:pPr>
+        <w:tabs>
+          <w:tab w:val="left" w:pos="4980"/>
+        </w:tabs>
+        <w:jc w:val="center"/>
+        <w:rPr>
+          <w:b/>
+          <w:bCs/>
+          <w:sz w:val="24"/>
+          <w:szCs w:val="24"/>
+          <w:u w:val="single"/>
+          <w:lang w:val="es-ES"/>
+        </w:rPr>
+      </w:pPr>
+    </w:p>
+    <w:p>
+      <w:pPr>
+        <w:tabs>
+          <w:tab w:val="left" w:pos="4980"/>
+        </w:tabs>
+        <w:jc w:val="center"/>
+        <w:rPr>
+          <w:b/>
+          <w:bCs/>
+          <w:sz w:val="24"/>
+          <w:szCs w:val="24"/>
+          <w:u w:val="single"/>
+          <w:lang w:val="es-ES"/>
+        </w:rPr>
+      </w:pPr>
+    </w:p>
+    <w:p>
+      <w:pPr>
+        <w:tabs>
+          <w:tab w:val="left" w:pos="4980"/>
+        </w:tabs>
+        <w:jc w:val="center"/>
+        <w:rPr>
+          <w:b/>
+          <w:bCs/>
+          <w:sz w:val="24"/>
+          <w:szCs w:val="24"/>
+          <w:u w:val="single"/>
+          <w:lang w:val="es-ES"/>
+        </w:rPr>
+      </w:pPr>
+    </w:p>
+    <w:p>
+      <w:pPr>
+        <w:tabs>
+          <w:tab w:val="left" w:pos="4980"/>
+        </w:tabs>
+        <w:rPr>
+          <w:b/>
+          <w:bCs/>
+          <w:sz w:val="24"/>
+          <w:szCs w:val="24"/>
+          <w:u w:val="single"/>
+          <w:lang w:val="es-ES"/>
+        </w:rPr>
+      </w:pPr>
+    </w:p>
+    <w:p>
+      <w:pPr>
+        <w:tabs>
+          <w:tab w:val="left" w:pos="4980"/>
+        </w:tabs>
+        <w:rPr>
+          <w:b/>
+          <w:bCs/>
+          <w:sz w:val="24"/>
+          <w:szCs w:val="24"/>
+          <w:u w:val="single"/>
+          <w:lang w:val="es-ES"/>
+        </w:rPr>
+      </w:pPr>
     </w:p>
     <w:p>
       <w:pPr>
@@ -13346,15 +13769,7 @@
           <w:szCs w:val="24"/>
           <w:lang w:val="es-ES"/>
         </w:rPr>
-        <w:t xml:space="preserve">avanzó </w:t>
-      </w:r>
-      <w:r>
-        <w:rPr>
-          <w:sz w:val="24"/>
-          <w:szCs w:val="24"/>
-          <w:lang w:val="es-ES"/>
-        </w:rPr>
-        <w:t>una parte considerable</w:t>
+        <w:t>avanzó una parte considerable</w:t>
       </w:r>
       <w:r>
         <w:rPr>
@@ -13396,8 +13811,6 @@
         </w:rPr>
         <w:t>.</w:t>
       </w:r>
-      <w:bookmarkStart w:id="1" w:name="_GoBack"/>
-      <w:bookmarkEnd w:id="1"/>
     </w:p>
     <w:p>
       <w:pPr>
@@ -13525,6 +13938,7 @@
         <w:docPartUnique/>
       </w:docPartObj>
     </w:sdtPr>
+    <w:sdtEndPr/>
     <w:sdtContent>
       <w:p>
         <w:pPr>
@@ -14585,7 +14999,7 @@
 </file>
 
 <file path=customXml/itemProps1.xml><?xml version="1.0" encoding="utf-8"?>
-<ds:datastoreItem xmlns:ds="http://schemas.openxmlformats.org/officeDocument/2006/customXml" ds:itemID="{C6D3B4B2-7B4E-4B06-A1C2-B5DFD6691458}">
+<ds:datastoreItem xmlns:ds="http://schemas.openxmlformats.org/officeDocument/2006/customXml" ds:itemID="{601CFD9B-96C3-499C-A83F-ECD5E1204F62}">
   <ds:schemaRefs>
     <ds:schemaRef ds:uri="http://schemas.openxmlformats.org/officeDocument/2006/bibliography"/>
   </ds:schemaRefs>

</xml_diff>